<commit_message>
updated the meeting notes file with yesterday's inputs
</commit_message>
<xml_diff>
--- a/MISC/meeting notes.docx
+++ b/MISC/meeting notes.docx
@@ -1300,6 +1300,265 @@
           <w:szCs w:val="36"/>
         </w:rPr>
         <w:t>Imposter syndromes</w:t>
+      </w:r>
+    </w:p>
+    <w:p>
+      <w:pPr>
+        <w:rPr>
+          <w:sz w:val="36"/>
+          <w:szCs w:val="36"/>
+        </w:rPr>
+      </w:pPr>
+      <w:r>
+        <w:rPr>
+          <w:sz w:val="36"/>
+          <w:szCs w:val="36"/>
+        </w:rPr>
+        <w:br w:type="page"/>
+      </w:r>
+    </w:p>
+    <w:p>
+      <w:pPr>
+        <w:rPr>
+          <w:sz w:val="36"/>
+          <w:szCs w:val="36"/>
+        </w:rPr>
+      </w:pPr>
+      <w:r>
+        <w:rPr>
+          <w:sz w:val="36"/>
+          <w:szCs w:val="36"/>
+        </w:rPr>
+        <w:lastRenderedPageBreak/>
+        <w:t>10</w:t>
+      </w:r>
+      <w:r>
+        <w:rPr>
+          <w:sz w:val="36"/>
+          <w:szCs w:val="36"/>
+          <w:vertAlign w:val="superscript"/>
+        </w:rPr>
+        <w:t>th</w:t>
+      </w:r>
+      <w:r>
+        <w:rPr>
+          <w:sz w:val="36"/>
+          <w:szCs w:val="36"/>
+        </w:rPr>
+        <w:t xml:space="preserve"> December 2022</w:t>
+      </w:r>
+    </w:p>
+    <w:p>
+      <w:pPr>
+        <w:rPr>
+          <w:sz w:val="36"/>
+          <w:szCs w:val="36"/>
+        </w:rPr>
+      </w:pPr>
+      <w:proofErr w:type="spellStart"/>
+      <w:r>
+        <w:rPr>
+          <w:sz w:val="36"/>
+          <w:szCs w:val="36"/>
+        </w:rPr>
+        <w:t>Bharatdeep’s</w:t>
+      </w:r>
+      <w:proofErr w:type="spellEnd"/>
+      <w:r>
+        <w:rPr>
+          <w:sz w:val="36"/>
+          <w:szCs w:val="36"/>
+        </w:rPr>
+        <w:t xml:space="preserve"> inputs</w:t>
+      </w:r>
+    </w:p>
+    <w:p>
+      <w:pPr>
+        <w:pStyle w:val="ListParagraph"/>
+        <w:numPr>
+          <w:ilvl w:val="0"/>
+          <w:numId w:val="14"/>
+        </w:numPr>
+        <w:rPr>
+          <w:sz w:val="36"/>
+          <w:szCs w:val="36"/>
+        </w:rPr>
+      </w:pPr>
+      <w:r>
+        <w:rPr>
+          <w:sz w:val="36"/>
+          <w:szCs w:val="36"/>
+        </w:rPr>
+        <w:t>let the background go blur</w:t>
+      </w:r>
+      <w:r>
+        <w:rPr>
+          <w:sz w:val="36"/>
+          <w:szCs w:val="36"/>
+        </w:rPr>
+        <w:t xml:space="preserve"> when the images are shown</w:t>
+      </w:r>
+    </w:p>
+    <w:p>
+      <w:pPr>
+        <w:pStyle w:val="ListParagraph"/>
+        <w:numPr>
+          <w:ilvl w:val="0"/>
+          <w:numId w:val="14"/>
+        </w:numPr>
+        <w:rPr>
+          <w:sz w:val="36"/>
+          <w:szCs w:val="36"/>
+        </w:rPr>
+      </w:pPr>
+      <w:r>
+        <w:rPr>
+          <w:sz w:val="36"/>
+          <w:szCs w:val="36"/>
+        </w:rPr>
+        <w:t>have the</w:t>
+      </w:r>
+      <w:r>
+        <w:rPr>
+          <w:sz w:val="36"/>
+          <w:szCs w:val="36"/>
+        </w:rPr>
+        <w:t xml:space="preserve"> description text field</w:t>
+      </w:r>
+      <w:r>
+        <w:rPr>
+          <w:sz w:val="36"/>
+          <w:szCs w:val="36"/>
+        </w:rPr>
+        <w:t xml:space="preserve"> to pop up after a given interval of time</w:t>
+      </w:r>
+    </w:p>
+    <w:p>
+      <w:pPr>
+        <w:pStyle w:val="ListParagraph"/>
+        <w:numPr>
+          <w:ilvl w:val="0"/>
+          <w:numId w:val="14"/>
+        </w:numPr>
+        <w:rPr>
+          <w:sz w:val="36"/>
+          <w:szCs w:val="36"/>
+        </w:rPr>
+      </w:pPr>
+      <w:r>
+        <w:rPr>
+          <w:sz w:val="36"/>
+          <w:szCs w:val="36"/>
+        </w:rPr>
+        <w:t xml:space="preserve">have the </w:t>
+      </w:r>
+      <w:r>
+        <w:rPr>
+          <w:sz w:val="36"/>
+          <w:szCs w:val="36"/>
+        </w:rPr>
+        <w:t>“</w:t>
+      </w:r>
+      <w:r>
+        <w:rPr>
+          <w:sz w:val="36"/>
+          <w:szCs w:val="36"/>
+        </w:rPr>
+        <w:t>next</w:t>
+      </w:r>
+      <w:r>
+        <w:rPr>
+          <w:sz w:val="36"/>
+          <w:szCs w:val="36"/>
+        </w:rPr>
+        <w:t>”</w:t>
+      </w:r>
+      <w:r>
+        <w:rPr>
+          <w:sz w:val="36"/>
+          <w:szCs w:val="36"/>
+        </w:rPr>
+        <w:t xml:space="preserve"> button pop up after a given interval of time </w:t>
+      </w:r>
+    </w:p>
+    <w:p>
+      <w:pPr>
+        <w:pStyle w:val="ListParagraph"/>
+        <w:numPr>
+          <w:ilvl w:val="0"/>
+          <w:numId w:val="14"/>
+        </w:numPr>
+        <w:rPr>
+          <w:sz w:val="36"/>
+          <w:szCs w:val="36"/>
+        </w:rPr>
+      </w:pPr>
+      <w:r>
+        <w:rPr>
+          <w:sz w:val="36"/>
+          <w:szCs w:val="36"/>
+        </w:rPr>
+        <w:t>chatbot is the primary focus of the project</w:t>
+      </w:r>
+    </w:p>
+    <w:p>
+      <w:pPr>
+        <w:pStyle w:val="ListParagraph"/>
+        <w:numPr>
+          <w:ilvl w:val="0"/>
+          <w:numId w:val="14"/>
+        </w:numPr>
+        <w:rPr>
+          <w:sz w:val="36"/>
+          <w:szCs w:val="36"/>
+        </w:rPr>
+      </w:pPr>
+      <w:r>
+        <w:rPr>
+          <w:sz w:val="36"/>
+          <w:szCs w:val="36"/>
+        </w:rPr>
+        <w:t>have the tests pop up after a conversation with the chatbot</w:t>
+      </w:r>
+    </w:p>
+    <w:p>
+      <w:pPr>
+        <w:pStyle w:val="ListParagraph"/>
+        <w:numPr>
+          <w:ilvl w:val="0"/>
+          <w:numId w:val="14"/>
+        </w:numPr>
+        <w:rPr>
+          <w:sz w:val="36"/>
+          <w:szCs w:val="36"/>
+        </w:rPr>
+      </w:pPr>
+      <w:r>
+        <w:rPr>
+          <w:sz w:val="36"/>
+          <w:szCs w:val="36"/>
+        </w:rPr>
+        <w:t>more pages to be added on the website</w:t>
+      </w:r>
+    </w:p>
+    <w:p>
+      <w:pPr>
+        <w:pStyle w:val="ListParagraph"/>
+        <w:numPr>
+          <w:ilvl w:val="0"/>
+          <w:numId w:val="14"/>
+        </w:numPr>
+        <w:rPr>
+          <w:sz w:val="36"/>
+          <w:szCs w:val="36"/>
+        </w:rPr>
+      </w:pPr>
+      <w:r>
+        <w:rPr>
+          <w:sz w:val="36"/>
+          <w:szCs w:val="36"/>
+        </w:rPr>
+        <w:t>have the data from the chatbot and tests linked</w:t>
       </w:r>
     </w:p>
     <w:p>
@@ -2566,6 +2825,119 @@
     </w:lvl>
   </w:abstractNum>
   <w:abstractNum w:abstractNumId="11" w15:restartNumberingAfterBreak="0">
+    <w:nsid w:val="79063494"/>
+    <w:multiLevelType w:val="hybridMultilevel"/>
+    <w:tmpl w:val="855A39F0"/>
+    <w:lvl w:ilvl="0" w:tplc="40090001">
+      <w:start w:val="1"/>
+      <w:numFmt w:val="bullet"/>
+      <w:lvlText w:val=""/>
+      <w:lvlJc w:val="left"/>
+      <w:pPr>
+        <w:ind w:left="720" w:hanging="360"/>
+      </w:pPr>
+      <w:rPr>
+        <w:rFonts w:ascii="Symbol" w:hAnsi="Symbol" w:hint="default"/>
+      </w:rPr>
+    </w:lvl>
+    <w:lvl w:ilvl="1" w:tplc="40090003" w:tentative="1">
+      <w:start w:val="1"/>
+      <w:numFmt w:val="bullet"/>
+      <w:lvlText w:val="o"/>
+      <w:lvlJc w:val="left"/>
+      <w:pPr>
+        <w:ind w:left="1440" w:hanging="360"/>
+      </w:pPr>
+      <w:rPr>
+        <w:rFonts w:ascii="Courier New" w:hAnsi="Courier New" w:cs="Courier New" w:hint="default"/>
+      </w:rPr>
+    </w:lvl>
+    <w:lvl w:ilvl="2" w:tplc="40090005" w:tentative="1">
+      <w:start w:val="1"/>
+      <w:numFmt w:val="bullet"/>
+      <w:lvlText w:val=""/>
+      <w:lvlJc w:val="left"/>
+      <w:pPr>
+        <w:ind w:left="2160" w:hanging="360"/>
+      </w:pPr>
+      <w:rPr>
+        <w:rFonts w:ascii="Wingdings" w:hAnsi="Wingdings" w:hint="default"/>
+      </w:rPr>
+    </w:lvl>
+    <w:lvl w:ilvl="3" w:tplc="40090001" w:tentative="1">
+      <w:start w:val="1"/>
+      <w:numFmt w:val="bullet"/>
+      <w:lvlText w:val=""/>
+      <w:lvlJc w:val="left"/>
+      <w:pPr>
+        <w:ind w:left="2880" w:hanging="360"/>
+      </w:pPr>
+      <w:rPr>
+        <w:rFonts w:ascii="Symbol" w:hAnsi="Symbol" w:hint="default"/>
+      </w:rPr>
+    </w:lvl>
+    <w:lvl w:ilvl="4" w:tplc="40090003" w:tentative="1">
+      <w:start w:val="1"/>
+      <w:numFmt w:val="bullet"/>
+      <w:lvlText w:val="o"/>
+      <w:lvlJc w:val="left"/>
+      <w:pPr>
+        <w:ind w:left="3600" w:hanging="360"/>
+      </w:pPr>
+      <w:rPr>
+        <w:rFonts w:ascii="Courier New" w:hAnsi="Courier New" w:cs="Courier New" w:hint="default"/>
+      </w:rPr>
+    </w:lvl>
+    <w:lvl w:ilvl="5" w:tplc="40090005" w:tentative="1">
+      <w:start w:val="1"/>
+      <w:numFmt w:val="bullet"/>
+      <w:lvlText w:val=""/>
+      <w:lvlJc w:val="left"/>
+      <w:pPr>
+        <w:ind w:left="4320" w:hanging="360"/>
+      </w:pPr>
+      <w:rPr>
+        <w:rFonts w:ascii="Wingdings" w:hAnsi="Wingdings" w:hint="default"/>
+      </w:rPr>
+    </w:lvl>
+    <w:lvl w:ilvl="6" w:tplc="40090001" w:tentative="1">
+      <w:start w:val="1"/>
+      <w:numFmt w:val="bullet"/>
+      <w:lvlText w:val=""/>
+      <w:lvlJc w:val="left"/>
+      <w:pPr>
+        <w:ind w:left="5040" w:hanging="360"/>
+      </w:pPr>
+      <w:rPr>
+        <w:rFonts w:ascii="Symbol" w:hAnsi="Symbol" w:hint="default"/>
+      </w:rPr>
+    </w:lvl>
+    <w:lvl w:ilvl="7" w:tplc="40090003" w:tentative="1">
+      <w:start w:val="1"/>
+      <w:numFmt w:val="bullet"/>
+      <w:lvlText w:val="o"/>
+      <w:lvlJc w:val="left"/>
+      <w:pPr>
+        <w:ind w:left="5760" w:hanging="360"/>
+      </w:pPr>
+      <w:rPr>
+        <w:rFonts w:ascii="Courier New" w:hAnsi="Courier New" w:cs="Courier New" w:hint="default"/>
+      </w:rPr>
+    </w:lvl>
+    <w:lvl w:ilvl="8" w:tplc="40090005" w:tentative="1">
+      <w:start w:val="1"/>
+      <w:numFmt w:val="bullet"/>
+      <w:lvlText w:val=""/>
+      <w:lvlJc w:val="left"/>
+      <w:pPr>
+        <w:ind w:left="6480" w:hanging="360"/>
+      </w:pPr>
+      <w:rPr>
+        <w:rFonts w:ascii="Wingdings" w:hAnsi="Wingdings" w:hint="default"/>
+      </w:rPr>
+    </w:lvl>
+  </w:abstractNum>
+  <w:abstractNum w:abstractNumId="12" w15:restartNumberingAfterBreak="0">
     <w:nsid w:val="795D3FE5"/>
     <w:multiLevelType w:val="hybridMultilevel"/>
     <w:tmpl w:val="C8B45940"/>
@@ -2678,7 +3050,7 @@
       </w:rPr>
     </w:lvl>
   </w:abstractNum>
-  <w:abstractNum w:abstractNumId="12" w15:restartNumberingAfterBreak="0">
+  <w:abstractNum w:abstractNumId="13" w15:restartNumberingAfterBreak="0">
     <w:nsid w:val="7DAB5D2E"/>
     <w:multiLevelType w:val="hybridMultilevel"/>
     <w:tmpl w:val="D6B67DCE"/>
@@ -2807,7 +3179,7 @@
     <w:abstractNumId w:val="5"/>
   </w:num>
   <w:num w:numId="6" w16cid:durableId="322927020">
-    <w:abstractNumId w:val="12"/>
+    <w:abstractNumId w:val="13"/>
   </w:num>
   <w:num w:numId="7" w16cid:durableId="23945231">
     <w:abstractNumId w:val="7"/>
@@ -2822,13 +3194,16 @@
     <w:abstractNumId w:val="9"/>
   </w:num>
   <w:num w:numId="11" w16cid:durableId="126899975">
-    <w:abstractNumId w:val="11"/>
+    <w:abstractNumId w:val="12"/>
   </w:num>
   <w:num w:numId="12" w16cid:durableId="1805731412">
     <w:abstractNumId w:val="2"/>
   </w:num>
   <w:num w:numId="13" w16cid:durableId="389772265">
     <w:abstractNumId w:val="10"/>
+  </w:num>
+  <w:num w:numId="14" w16cid:durableId="17243590">
+    <w:abstractNumId w:val="11"/>
   </w:num>
 </w:numbering>
 </file>
@@ -3566,4 +3941,16 @@
     </a:ext>
   </a:extLst>
 </a:theme>
+</file>
+
+<file path=customXml/item1.xml><?xml version="1.0" encoding="utf-8"?>
+<b:Sources xmlns:b="http://schemas.openxmlformats.org/officeDocument/2006/bibliography" xmlns="http://schemas.openxmlformats.org/officeDocument/2006/bibliography" SelectedStyle="\APASixthEditionOfficeOnline.xsl" StyleName="APA" Version="6"/>
+</file>
+
+<file path=customXml/itemProps1.xml><?xml version="1.0" encoding="utf-8"?>
+<ds:datastoreItem xmlns:ds="http://schemas.openxmlformats.org/officeDocument/2006/customXml" ds:itemID="{DBE79BAA-7ACE-4739-A4DB-A79CD1A2B755}">
+  <ds:schemaRefs>
+    <ds:schemaRef ds:uri="http://schemas.openxmlformats.org/officeDocument/2006/bibliography"/>
+  </ds:schemaRefs>
+</ds:datastoreItem>
 </file>
</xml_diff>